<commit_message>
Dúvidas do orientador sobre a descrição inicial do projeto
</commit_message>
<xml_diff>
--- a/e-Book Store - Descrição.docx
+++ b/e-Book Store - Descrição.docx
@@ -40,7 +40,7 @@
                     </pic:cNvPicPr>
                   </pic:nvPicPr>
                   <pic:blipFill>
-                    <a:blip r:embed="rId4" cstate="print"/>
+                    <a:blip r:embed="rId5" cstate="print"/>
                     <a:srcRect/>
                     <a:stretch>
                       <a:fillRect/>
@@ -118,6 +118,7 @@
         <w:t xml:space="preserve">Projeto: </w:t>
       </w:r>
       <w:proofErr w:type="spellStart"/>
+      <w:proofErr w:type="gramStart"/>
       <w:r>
         <w:rPr>
           <w:rFonts w:ascii="Times New Roman" w:hAnsi="Times New Roman" w:cs="Times New Roman"/>
@@ -129,6 +130,7 @@
         <w:t>e-Book</w:t>
       </w:r>
       <w:proofErr w:type="spellEnd"/>
+      <w:proofErr w:type="gramEnd"/>
       <w:r>
         <w:rPr>
           <w:rFonts w:ascii="Times New Roman" w:hAnsi="Times New Roman" w:cs="Times New Roman"/>
@@ -229,6 +231,7 @@
         <w:t xml:space="preserve">O projeto </w:t>
       </w:r>
       <w:proofErr w:type="spellStart"/>
+      <w:proofErr w:type="gramStart"/>
       <w:r>
         <w:rPr>
           <w:rFonts w:ascii="Times New Roman" w:hAnsi="Times New Roman" w:cs="Times New Roman"/>
@@ -238,6 +241,7 @@
         <w:t>e-Book</w:t>
       </w:r>
       <w:proofErr w:type="spellEnd"/>
+      <w:proofErr w:type="gramEnd"/>
       <w:r>
         <w:rPr>
           <w:rFonts w:ascii="Times New Roman" w:hAnsi="Times New Roman" w:cs="Times New Roman"/>
@@ -424,7 +428,25 @@
           <w:sz w:val="24"/>
           <w:szCs w:val="24"/>
         </w:rPr>
-        <w:t xml:space="preserve">O cliente poderá ainda, após devida análise, adicionar obras de sua autoria à seção específica para </w:t>
+        <w:t xml:space="preserve">O cliente poderá ainda, </w:t>
+      </w:r>
+      <w:proofErr w:type="gramStart"/>
+      <w:r>
+        <w:rPr>
+          <w:rFonts w:ascii="Times New Roman" w:hAnsi="Times New Roman" w:cs="Times New Roman"/>
+          <w:sz w:val="24"/>
+          <w:szCs w:val="24"/>
+        </w:rPr>
+        <w:t>após</w:t>
+      </w:r>
+      <w:proofErr w:type="gramEnd"/>
+      <w:r>
+        <w:rPr>
+          <w:rFonts w:ascii="Times New Roman" w:hAnsi="Times New Roman" w:cs="Times New Roman"/>
+          <w:sz w:val="24"/>
+          <w:szCs w:val="24"/>
+        </w:rPr>
+        <w:t xml:space="preserve"> devida análise, adicionar obras de sua autoria à seção específica para </w:t>
       </w:r>
       <w:proofErr w:type="spellStart"/>
       <w:r>
@@ -478,7 +500,16 @@
           <w:sz w:val="24"/>
           <w:szCs w:val="24"/>
         </w:rPr>
-        <w:t xml:space="preserve">No caso em que o cliente pessoa física vender suas obras eletrônicas através da </w:t>
+        <w:t xml:space="preserve">No caso em que o cliente pessoa física vender suas obras eletrônicas através </w:t>
+      </w:r>
+      <w:proofErr w:type="gramStart"/>
+      <w:r>
+        <w:rPr>
+          <w:rFonts w:ascii="Times New Roman" w:hAnsi="Times New Roman" w:cs="Times New Roman"/>
+          <w:sz w:val="24"/>
+          <w:szCs w:val="24"/>
+        </w:rPr>
+        <w:t xml:space="preserve">da </w:t>
       </w:r>
       <w:proofErr w:type="spellStart"/>
       <w:r>
@@ -490,6 +521,7 @@
         <w:t>e-Book</w:t>
       </w:r>
       <w:proofErr w:type="spellEnd"/>
+      <w:proofErr w:type="gramEnd"/>
       <w:r>
         <w:rPr>
           <w:rFonts w:ascii="Times New Roman" w:hAnsi="Times New Roman" w:cs="Times New Roman"/>
@@ -586,7 +618,16 @@
           <w:sz w:val="24"/>
           <w:szCs w:val="24"/>
         </w:rPr>
-        <w:t xml:space="preserve">Serão disponibilizadas ordens de organização opcionais das obras exibidas em cada categoria literária (gênero), tanto dos livros próprios da </w:t>
+        <w:t xml:space="preserve">Serão disponibilizadas ordens de organização opcionais das obras exibidas em cada categoria literária (gênero), tanto dos livros próprios </w:t>
+      </w:r>
+      <w:proofErr w:type="gramStart"/>
+      <w:r>
+        <w:rPr>
+          <w:rFonts w:ascii="Times New Roman" w:hAnsi="Times New Roman" w:cs="Times New Roman"/>
+          <w:sz w:val="24"/>
+          <w:szCs w:val="24"/>
+        </w:rPr>
+        <w:t xml:space="preserve">da </w:t>
       </w:r>
       <w:proofErr w:type="spellStart"/>
       <w:r>
@@ -598,6 +639,7 @@
         <w:t>e-Book</w:t>
       </w:r>
       <w:proofErr w:type="spellEnd"/>
+      <w:proofErr w:type="gramEnd"/>
       <w:r>
         <w:rPr>
           <w:rFonts w:ascii="Times New Roman" w:hAnsi="Times New Roman" w:cs="Times New Roman"/>
@@ -622,30 +664,45 @@
           <w:sz w:val="24"/>
           <w:szCs w:val="24"/>
         </w:rPr>
-        <w:t xml:space="preserve"> como da seção pessoal do cliente, por ex. de acordo com o número de vendas, de acordo com o número de comentários favoráveis, de acordo com o preço da obra ou de acordo com a gratuidade ou não de cada uma... etc.</w:t>
-      </w:r>
-    </w:p>
-    <w:p>
-      <w:pPr>
-        <w:autoSpaceDE w:val="0"/>
-        <w:autoSpaceDN w:val="0"/>
-        <w:adjustRightInd w:val="0"/>
-        <w:spacing w:after="0" w:line="240" w:lineRule="auto"/>
-        <w:jc w:val="both"/>
-        <w:rPr>
-          <w:rFonts w:ascii="Times New Roman" w:hAnsi="Times New Roman" w:cs="Times New Roman"/>
-          <w:sz w:val="24"/>
-          <w:szCs w:val="24"/>
-        </w:rPr>
-      </w:pPr>
-    </w:p>
-    <w:p>
-      <w:pPr>
-        <w:autoSpaceDE w:val="0"/>
-        <w:autoSpaceDN w:val="0"/>
-        <w:adjustRightInd w:val="0"/>
-        <w:spacing w:after="0" w:line="240" w:lineRule="auto"/>
-        <w:jc w:val="both"/>
+        <w:t xml:space="preserve"> como da seção pessoal do cliente, por ex. de acordo com o número de vendas, de acordo com o número de comentários favoráveis, de acordo com o preço da obra ou de acordo com a gratuidade ou não de cada uma... </w:t>
+      </w:r>
+      <w:proofErr w:type="gramStart"/>
+      <w:r>
+        <w:rPr>
+          <w:rFonts w:ascii="Times New Roman" w:hAnsi="Times New Roman" w:cs="Times New Roman"/>
+          <w:sz w:val="24"/>
+          <w:szCs w:val="24"/>
+        </w:rPr>
+        <w:t>etc.</w:t>
+      </w:r>
+      <w:proofErr w:type="gramEnd"/>
+    </w:p>
+    <w:p>
+      <w:pPr>
+        <w:autoSpaceDE w:val="0"/>
+        <w:autoSpaceDN w:val="0"/>
+        <w:adjustRightInd w:val="0"/>
+        <w:spacing w:after="0" w:line="240" w:lineRule="auto"/>
+        <w:jc w:val="both"/>
+        <w:rPr>
+          <w:rFonts w:ascii="Times New Roman" w:hAnsi="Times New Roman" w:cs="Times New Roman"/>
+          <w:sz w:val="24"/>
+          <w:szCs w:val="24"/>
+        </w:rPr>
+      </w:pPr>
+    </w:p>
+    <w:p>
+      <w:pPr>
+        <w:autoSpaceDE w:val="0"/>
+        <w:autoSpaceDN w:val="0"/>
+        <w:adjustRightInd w:val="0"/>
+        <w:spacing w:after="0" w:line="240" w:lineRule="auto"/>
+        <w:jc w:val="both"/>
+        <w:rPr>
+          <w:rFonts w:ascii="Times New Roman" w:hAnsi="Times New Roman" w:cs="Times New Roman"/>
+          <w:sz w:val="24"/>
+          <w:szCs w:val="24"/>
+        </w:rPr>
       </w:pPr>
       <w:r>
         <w:rPr>
@@ -696,6 +753,7 @@
         <w:t xml:space="preserve">o devido retorno por e-mail e em seu perfil no site da </w:t>
       </w:r>
       <w:proofErr w:type="spellStart"/>
+      <w:proofErr w:type="gramStart"/>
       <w:r>
         <w:rPr>
           <w:rFonts w:ascii="Times New Roman" w:hAnsi="Times New Roman" w:cs="Times New Roman"/>
@@ -705,6 +763,7 @@
         <w:t>eBooks</w:t>
       </w:r>
       <w:proofErr w:type="spellEnd"/>
+      <w:proofErr w:type="gramEnd"/>
       <w:r>
         <w:rPr>
           <w:rFonts w:ascii="Times New Roman" w:hAnsi="Times New Roman" w:cs="Times New Roman"/>
@@ -746,6 +805,113 @@
           <w:szCs w:val="24"/>
         </w:rPr>
         <w:t>sobre a disponibilização da obra na loja virtual.</w:t>
+      </w:r>
+    </w:p>
+    <w:p>
+      <w:pPr>
+        <w:autoSpaceDE w:val="0"/>
+        <w:autoSpaceDN w:val="0"/>
+        <w:adjustRightInd w:val="0"/>
+        <w:spacing w:after="0" w:line="240" w:lineRule="auto"/>
+        <w:jc w:val="both"/>
+        <w:rPr>
+          <w:rFonts w:ascii="Times New Roman" w:hAnsi="Times New Roman" w:cs="Times New Roman"/>
+          <w:sz w:val="24"/>
+          <w:szCs w:val="24"/>
+        </w:rPr>
+      </w:pPr>
+    </w:p>
+    <w:p>
+      <w:pPr>
+        <w:autoSpaceDE w:val="0"/>
+        <w:autoSpaceDN w:val="0"/>
+        <w:adjustRightInd w:val="0"/>
+        <w:spacing w:after="0" w:line="240" w:lineRule="auto"/>
+        <w:jc w:val="both"/>
+        <w:rPr>
+          <w:rFonts w:ascii="Times New Roman" w:hAnsi="Times New Roman" w:cs="Times New Roman"/>
+          <w:sz w:val="24"/>
+          <w:szCs w:val="24"/>
+        </w:rPr>
+      </w:pPr>
+      <w:r>
+        <w:rPr>
+          <w:rFonts w:ascii="Times New Roman" w:hAnsi="Times New Roman" w:cs="Times New Roman"/>
+          <w:sz w:val="24"/>
+          <w:szCs w:val="24"/>
+        </w:rPr>
+        <w:lastRenderedPageBreak/>
+        <w:t>QUESTÕES/DÚVIDAS:</w:t>
+      </w:r>
+    </w:p>
+    <w:p>
+      <w:pPr>
+        <w:autoSpaceDE w:val="0"/>
+        <w:autoSpaceDN w:val="0"/>
+        <w:adjustRightInd w:val="0"/>
+        <w:spacing w:after="0" w:line="240" w:lineRule="auto"/>
+        <w:jc w:val="both"/>
+        <w:rPr>
+          <w:rFonts w:ascii="Times New Roman" w:hAnsi="Times New Roman" w:cs="Times New Roman"/>
+          <w:sz w:val="24"/>
+          <w:szCs w:val="24"/>
+        </w:rPr>
+      </w:pPr>
+    </w:p>
+    <w:p>
+      <w:pPr>
+        <w:pStyle w:val="PargrafodaLista"/>
+        <w:numPr>
+          <w:ilvl w:val="0"/>
+          <w:numId w:val="1"/>
+        </w:numPr>
+        <w:autoSpaceDE w:val="0"/>
+        <w:autoSpaceDN w:val="0"/>
+        <w:adjustRightInd w:val="0"/>
+        <w:spacing w:after="0" w:line="240" w:lineRule="auto"/>
+        <w:jc w:val="both"/>
+      </w:pPr>
+      <w:r>
+        <w:t>Vocês devem detalhar mais quais são os dados cadastrais que o Cliente precisará informar para se cadastrar? O que significa cadastrar formas de pagamento?</w:t>
+      </w:r>
+    </w:p>
+    <w:p>
+      <w:pPr>
+        <w:pStyle w:val="PargrafodaLista"/>
+        <w:numPr>
+          <w:ilvl w:val="0"/>
+          <w:numId w:val="1"/>
+        </w:numPr>
+        <w:autoSpaceDE w:val="0"/>
+        <w:autoSpaceDN w:val="0"/>
+        <w:adjustRightInd w:val="0"/>
+        <w:spacing w:after="0" w:line="240" w:lineRule="auto"/>
+        <w:jc w:val="both"/>
+      </w:pPr>
+      <w:r>
+        <w:t xml:space="preserve">Não é mencionado cadastro de livros nem se haverá controle de estoque dos mesmos, que é necessário para ser avisado caso haja indisponibilidade do livro </w:t>
+      </w:r>
+      <w:proofErr w:type="gramStart"/>
+      <w:r>
+        <w:t>desejado</w:t>
+      </w:r>
+      <w:proofErr w:type="gramEnd"/>
+    </w:p>
+    <w:p>
+      <w:pPr>
+        <w:pStyle w:val="PargrafodaLista"/>
+        <w:numPr>
+          <w:ilvl w:val="0"/>
+          <w:numId w:val="1"/>
+        </w:numPr>
+        <w:autoSpaceDE w:val="0"/>
+        <w:autoSpaceDN w:val="0"/>
+        <w:adjustRightInd w:val="0"/>
+        <w:spacing w:after="0" w:line="240" w:lineRule="auto"/>
+        <w:jc w:val="both"/>
+      </w:pPr>
+      <w:r>
+        <w:t>O sistema processará a venda e seu recebimento? Não está muito claro. Quais as formas de pagamento aceitas?</w:t>
       </w:r>
     </w:p>
     <w:sectPr>
@@ -756,6 +922,127 @@
     </w:sectPr>
   </w:body>
 </w:document>
+</file>
+
+<file path=word/numbering.xml><?xml version="1.0" encoding="utf-8"?>
+<w:numbering xmlns:ve="http://schemas.openxmlformats.org/markup-compatibility/2006" xmlns:o="urn:schemas-microsoft-com:office:office" xmlns:r="http://schemas.openxmlformats.org/officeDocument/2006/relationships" xmlns:m="http://schemas.openxmlformats.org/officeDocument/2006/math" xmlns:v="urn:schemas-microsoft-com:vml" xmlns:wp="http://schemas.openxmlformats.org/drawingml/2006/wordprocessingDrawing" xmlns:w10="urn:schemas-microsoft-com:office:word" xmlns:w="http://schemas.openxmlformats.org/wordprocessingml/2006/main" xmlns:wne="http://schemas.microsoft.com/office/word/2006/wordml">
+  <w:abstractNum w:abstractNumId="0">
+    <w:nsid w:val="3C066D8E"/>
+    <w:multiLevelType w:val="hybridMultilevel"/>
+    <w:tmpl w:val="3A367292"/>
+    <w:lvl w:ilvl="0" w:tplc="04160001">
+      <w:start w:val="1"/>
+      <w:numFmt w:val="bullet"/>
+      <w:lvlText w:val=""/>
+      <w:lvlJc w:val="left"/>
+      <w:pPr>
+        <w:ind w:left="720" w:hanging="360"/>
+      </w:pPr>
+      <w:rPr>
+        <w:rFonts w:ascii="Symbol" w:hAnsi="Symbol" w:hint="default"/>
+      </w:rPr>
+    </w:lvl>
+    <w:lvl w:ilvl="1" w:tplc="04160003" w:tentative="1">
+      <w:start w:val="1"/>
+      <w:numFmt w:val="bullet"/>
+      <w:lvlText w:val="o"/>
+      <w:lvlJc w:val="left"/>
+      <w:pPr>
+        <w:ind w:left="1440" w:hanging="360"/>
+      </w:pPr>
+      <w:rPr>
+        <w:rFonts w:ascii="Courier New" w:hAnsi="Courier New" w:cs="Courier New" w:hint="default"/>
+      </w:rPr>
+    </w:lvl>
+    <w:lvl w:ilvl="2" w:tplc="04160005" w:tentative="1">
+      <w:start w:val="1"/>
+      <w:numFmt w:val="bullet"/>
+      <w:lvlText w:val=""/>
+      <w:lvlJc w:val="left"/>
+      <w:pPr>
+        <w:ind w:left="2160" w:hanging="360"/>
+      </w:pPr>
+      <w:rPr>
+        <w:rFonts w:ascii="Wingdings" w:hAnsi="Wingdings" w:hint="default"/>
+      </w:rPr>
+    </w:lvl>
+    <w:lvl w:ilvl="3" w:tplc="04160001" w:tentative="1">
+      <w:start w:val="1"/>
+      <w:numFmt w:val="bullet"/>
+      <w:lvlText w:val=""/>
+      <w:lvlJc w:val="left"/>
+      <w:pPr>
+        <w:ind w:left="2880" w:hanging="360"/>
+      </w:pPr>
+      <w:rPr>
+        <w:rFonts w:ascii="Symbol" w:hAnsi="Symbol" w:hint="default"/>
+      </w:rPr>
+    </w:lvl>
+    <w:lvl w:ilvl="4" w:tplc="04160003" w:tentative="1">
+      <w:start w:val="1"/>
+      <w:numFmt w:val="bullet"/>
+      <w:lvlText w:val="o"/>
+      <w:lvlJc w:val="left"/>
+      <w:pPr>
+        <w:ind w:left="3600" w:hanging="360"/>
+      </w:pPr>
+      <w:rPr>
+        <w:rFonts w:ascii="Courier New" w:hAnsi="Courier New" w:cs="Courier New" w:hint="default"/>
+      </w:rPr>
+    </w:lvl>
+    <w:lvl w:ilvl="5" w:tplc="04160005" w:tentative="1">
+      <w:start w:val="1"/>
+      <w:numFmt w:val="bullet"/>
+      <w:lvlText w:val=""/>
+      <w:lvlJc w:val="left"/>
+      <w:pPr>
+        <w:ind w:left="4320" w:hanging="360"/>
+      </w:pPr>
+      <w:rPr>
+        <w:rFonts w:ascii="Wingdings" w:hAnsi="Wingdings" w:hint="default"/>
+      </w:rPr>
+    </w:lvl>
+    <w:lvl w:ilvl="6" w:tplc="04160001" w:tentative="1">
+      <w:start w:val="1"/>
+      <w:numFmt w:val="bullet"/>
+      <w:lvlText w:val=""/>
+      <w:lvlJc w:val="left"/>
+      <w:pPr>
+        <w:ind w:left="5040" w:hanging="360"/>
+      </w:pPr>
+      <w:rPr>
+        <w:rFonts w:ascii="Symbol" w:hAnsi="Symbol" w:hint="default"/>
+      </w:rPr>
+    </w:lvl>
+    <w:lvl w:ilvl="7" w:tplc="04160003" w:tentative="1">
+      <w:start w:val="1"/>
+      <w:numFmt w:val="bullet"/>
+      <w:lvlText w:val="o"/>
+      <w:lvlJc w:val="left"/>
+      <w:pPr>
+        <w:ind w:left="5760" w:hanging="360"/>
+      </w:pPr>
+      <w:rPr>
+        <w:rFonts w:ascii="Courier New" w:hAnsi="Courier New" w:cs="Courier New" w:hint="default"/>
+      </w:rPr>
+    </w:lvl>
+    <w:lvl w:ilvl="8" w:tplc="04160005" w:tentative="1">
+      <w:start w:val="1"/>
+      <w:numFmt w:val="bullet"/>
+      <w:lvlText w:val=""/>
+      <w:lvlJc w:val="left"/>
+      <w:pPr>
+        <w:ind w:left="6480" w:hanging="360"/>
+      </w:pPr>
+      <w:rPr>
+        <w:rFonts w:ascii="Wingdings" w:hAnsi="Wingdings" w:hint="default"/>
+      </w:rPr>
+    </w:lvl>
+  </w:abstractNum>
+  <w:num w:numId="1">
+    <w:abstractNumId w:val="0"/>
+  </w:num>
+</w:numbering>
 </file>
 
 <file path=word/styles.xml><?xml version="1.0" encoding="utf-8"?>
@@ -976,6 +1263,17 @@
       <w:sz w:val="16"/>
       <w:szCs w:val="16"/>
     </w:rPr>
+  </w:style>
+  <w:style w:type="paragraph" w:styleId="PargrafodaLista">
+    <w:name w:val="List Paragraph"/>
+    <w:basedOn w:val="Normal"/>
+    <w:uiPriority w:val="34"/>
+    <w:qFormat/>
+    <w:rsid w:val="0060786E"/>
+    <w:pPr>
+      <w:ind w:left="720"/>
+      <w:contextualSpacing/>
+    </w:pPr>
   </w:style>
 </w:styles>
 </file>

</xml_diff>

<commit_message>
e-Book Store - Artefato: Descrição Geral (com correções)
05-09-2013
</commit_message>
<xml_diff>
--- a/e-Book Store - Descrição.docx
+++ b/e-Book Store - Descrição.docx
@@ -118,7 +118,6 @@
         <w:t xml:space="preserve">Projeto: </w:t>
       </w:r>
       <w:proofErr w:type="spellStart"/>
-      <w:proofErr w:type="gramStart"/>
       <w:r>
         <w:rPr>
           <w:rFonts w:ascii="Times New Roman" w:hAnsi="Times New Roman" w:cs="Times New Roman"/>
@@ -130,7 +129,6 @@
         <w:t>e-Book</w:t>
       </w:r>
       <w:proofErr w:type="spellEnd"/>
-      <w:proofErr w:type="gramEnd"/>
       <w:r>
         <w:rPr>
           <w:rFonts w:ascii="Times New Roman" w:hAnsi="Times New Roman" w:cs="Times New Roman"/>
@@ -231,7 +229,6 @@
         <w:t xml:space="preserve">O projeto </w:t>
       </w:r>
       <w:proofErr w:type="spellStart"/>
-      <w:proofErr w:type="gramStart"/>
       <w:r>
         <w:rPr>
           <w:rFonts w:ascii="Times New Roman" w:hAnsi="Times New Roman" w:cs="Times New Roman"/>
@@ -241,7 +238,6 @@
         <w:t>e-Book</w:t>
       </w:r>
       <w:proofErr w:type="spellEnd"/>
-      <w:proofErr w:type="gramEnd"/>
       <w:r>
         <w:rPr>
           <w:rFonts w:ascii="Times New Roman" w:hAnsi="Times New Roman" w:cs="Times New Roman"/>
@@ -320,7 +316,119 @@
           <w:sz w:val="24"/>
           <w:szCs w:val="24"/>
         </w:rPr>
-        <w:t>Inicialmente o cliente deverá realizar um cadastro breve, com seus dados pessoais e formas de pagamento. E então poderá escolher no repositório da livraria o livro de seu interesse, após decisão auxiliada pela descrição de cada obra eletrônica e amostra do primeiro capítulo de cada livro que poderá ser visualizada gratuitamente.</w:t>
+        <w:t xml:space="preserve">Inicialmente o cliente deverá realizar um cadastro breve, com seus dados pessoais </w:t>
+      </w:r>
+      <w:r>
+        <w:rPr>
+          <w:rFonts w:ascii="Times New Roman" w:hAnsi="Times New Roman" w:cs="Times New Roman"/>
+          <w:sz w:val="24"/>
+          <w:szCs w:val="24"/>
+        </w:rPr>
+        <w:t xml:space="preserve">(nome, endereço, telefone e email) </w:t>
+      </w:r>
+      <w:r>
+        <w:rPr>
+          <w:rFonts w:ascii="Times New Roman" w:hAnsi="Times New Roman" w:cs="Times New Roman"/>
+          <w:sz w:val="24"/>
+          <w:szCs w:val="24"/>
+        </w:rPr>
+        <w:t xml:space="preserve">e </w:t>
+      </w:r>
+      <w:r>
+        <w:rPr>
+          <w:rFonts w:ascii="Times New Roman" w:hAnsi="Times New Roman" w:cs="Times New Roman"/>
+          <w:sz w:val="24"/>
+          <w:szCs w:val="24"/>
+        </w:rPr>
+        <w:t xml:space="preserve">selecionar </w:t>
+      </w:r>
+      <w:r>
+        <w:rPr>
+          <w:rFonts w:ascii="Times New Roman" w:hAnsi="Times New Roman" w:cs="Times New Roman"/>
+          <w:sz w:val="24"/>
+          <w:szCs w:val="24"/>
+        </w:rPr>
+        <w:t>formas de pagamento</w:t>
+      </w:r>
+      <w:r>
+        <w:rPr>
+          <w:rFonts w:ascii="Times New Roman" w:hAnsi="Times New Roman" w:cs="Times New Roman"/>
+          <w:sz w:val="24"/>
+          <w:szCs w:val="24"/>
+        </w:rPr>
+        <w:t xml:space="preserve"> preferenciais que deseje utilizar em eventuais compras (</w:t>
+      </w:r>
+      <w:proofErr w:type="spellStart"/>
+      <w:r>
+        <w:rPr>
+          <w:rFonts w:ascii="Times New Roman" w:hAnsi="Times New Roman" w:cs="Times New Roman"/>
+          <w:sz w:val="24"/>
+          <w:szCs w:val="24"/>
+        </w:rPr>
+        <w:t>paypal</w:t>
+      </w:r>
+      <w:proofErr w:type="spellEnd"/>
+      <w:r>
+        <w:rPr>
+          <w:rFonts w:ascii="Times New Roman" w:hAnsi="Times New Roman" w:cs="Times New Roman"/>
+          <w:sz w:val="24"/>
+          <w:szCs w:val="24"/>
+        </w:rPr>
+        <w:t xml:space="preserve">, cartão de crédito, boleto, </w:t>
+      </w:r>
+      <w:proofErr w:type="spellStart"/>
+      <w:r>
+        <w:rPr>
+          <w:rFonts w:ascii="Times New Roman" w:hAnsi="Times New Roman" w:cs="Times New Roman"/>
+          <w:sz w:val="24"/>
+          <w:szCs w:val="24"/>
+        </w:rPr>
+        <w:t>etc</w:t>
+      </w:r>
+      <w:proofErr w:type="spellEnd"/>
+      <w:r>
+        <w:rPr>
+          <w:rFonts w:ascii="Times New Roman" w:hAnsi="Times New Roman" w:cs="Times New Roman"/>
+          <w:sz w:val="24"/>
+          <w:szCs w:val="24"/>
+        </w:rPr>
+        <w:t xml:space="preserve">), sendo a forma definitiva selecionada durante a finalização de cada compra (preenchidos então dados adicionais, como número do cartão, </w:t>
+      </w:r>
+      <w:proofErr w:type="spellStart"/>
+      <w:r>
+        <w:rPr>
+          <w:rFonts w:ascii="Times New Roman" w:hAnsi="Times New Roman" w:cs="Times New Roman"/>
+          <w:sz w:val="24"/>
+          <w:szCs w:val="24"/>
+        </w:rPr>
+        <w:t>cpf</w:t>
+      </w:r>
+      <w:proofErr w:type="spellEnd"/>
+      <w:r>
+        <w:rPr>
+          <w:rFonts w:ascii="Times New Roman" w:hAnsi="Times New Roman" w:cs="Times New Roman"/>
+          <w:sz w:val="24"/>
+          <w:szCs w:val="24"/>
+        </w:rPr>
+        <w:t xml:space="preserve">, </w:t>
+      </w:r>
+      <w:proofErr w:type="spellStart"/>
+      <w:r>
+        <w:rPr>
+          <w:rFonts w:ascii="Times New Roman" w:hAnsi="Times New Roman" w:cs="Times New Roman"/>
+          <w:sz w:val="24"/>
+          <w:szCs w:val="24"/>
+        </w:rPr>
+        <w:t>etc</w:t>
+      </w:r>
+      <w:proofErr w:type="spellEnd"/>
+      <w:r>
+        <w:rPr>
+          <w:rFonts w:ascii="Times New Roman" w:hAnsi="Times New Roman" w:cs="Times New Roman"/>
+          <w:sz w:val="24"/>
+          <w:szCs w:val="24"/>
+        </w:rPr>
+        <w:t>).</w:t>
       </w:r>
     </w:p>
     <w:p>
@@ -356,6 +464,58 @@
           <w:sz w:val="24"/>
           <w:szCs w:val="24"/>
         </w:rPr>
+        <w:t>E então poderá escolher no repositório da livraria o livro de seu interesse, após decisão auxiliada pela descrição de cada obra eletrônica e amostra do primeiro capítulo de cada livro</w:t>
+      </w:r>
+      <w:r>
+        <w:rPr>
+          <w:rFonts w:ascii="Times New Roman" w:hAnsi="Times New Roman" w:cs="Times New Roman"/>
+          <w:sz w:val="24"/>
+          <w:szCs w:val="24"/>
+        </w:rPr>
+        <w:t>,</w:t>
+      </w:r>
+      <w:r>
+        <w:rPr>
+          <w:rFonts w:ascii="Times New Roman" w:hAnsi="Times New Roman" w:cs="Times New Roman"/>
+          <w:sz w:val="24"/>
+          <w:szCs w:val="24"/>
+        </w:rPr>
+        <w:t xml:space="preserve"> que poderá ser visualizada gratuitamente.</w:t>
+      </w:r>
+    </w:p>
+    <w:p>
+      <w:pPr>
+        <w:autoSpaceDE w:val="0"/>
+        <w:autoSpaceDN w:val="0"/>
+        <w:adjustRightInd w:val="0"/>
+        <w:spacing w:after="0" w:line="240" w:lineRule="auto"/>
+        <w:jc w:val="both"/>
+        <w:rPr>
+          <w:rFonts w:ascii="Times New Roman" w:hAnsi="Times New Roman" w:cs="Times New Roman"/>
+          <w:sz w:val="24"/>
+          <w:szCs w:val="24"/>
+        </w:rPr>
+      </w:pPr>
+    </w:p>
+    <w:p>
+      <w:pPr>
+        <w:autoSpaceDE w:val="0"/>
+        <w:autoSpaceDN w:val="0"/>
+        <w:adjustRightInd w:val="0"/>
+        <w:spacing w:after="0" w:line="240" w:lineRule="auto"/>
+        <w:jc w:val="both"/>
+        <w:rPr>
+          <w:rFonts w:ascii="Times New Roman" w:hAnsi="Times New Roman" w:cs="Times New Roman"/>
+          <w:sz w:val="24"/>
+          <w:szCs w:val="24"/>
+        </w:rPr>
+      </w:pPr>
+      <w:r>
+        <w:rPr>
+          <w:rFonts w:ascii="Times New Roman" w:hAnsi="Times New Roman" w:cs="Times New Roman"/>
+          <w:sz w:val="24"/>
+          <w:szCs w:val="24"/>
+        </w:rPr>
         <w:t xml:space="preserve">O cliente poderá também compartilhar suas aquisições e opiniões sobre obras em redes sociais como </w:t>
       </w:r>
       <w:proofErr w:type="spellStart"/>
@@ -428,25 +588,7 @@
           <w:sz w:val="24"/>
           <w:szCs w:val="24"/>
         </w:rPr>
-        <w:t xml:space="preserve">O cliente poderá ainda, </w:t>
-      </w:r>
-      <w:proofErr w:type="gramStart"/>
-      <w:r>
-        <w:rPr>
-          <w:rFonts w:ascii="Times New Roman" w:hAnsi="Times New Roman" w:cs="Times New Roman"/>
-          <w:sz w:val="24"/>
-          <w:szCs w:val="24"/>
-        </w:rPr>
-        <w:t>após</w:t>
-      </w:r>
-      <w:proofErr w:type="gramEnd"/>
-      <w:r>
-        <w:rPr>
-          <w:rFonts w:ascii="Times New Roman" w:hAnsi="Times New Roman" w:cs="Times New Roman"/>
-          <w:sz w:val="24"/>
-          <w:szCs w:val="24"/>
-        </w:rPr>
-        <w:t xml:space="preserve"> devida análise, adicionar obras de sua autoria à seção específica para </w:t>
+        <w:t xml:space="preserve">O cliente poderá ainda, após devida análise, adicionar obras de sua autoria à seção específica para </w:t>
       </w:r>
       <w:proofErr w:type="spellStart"/>
       <w:r>
@@ -464,7 +606,39 @@
           <w:sz w:val="24"/>
           <w:szCs w:val="24"/>
         </w:rPr>
-        <w:t xml:space="preserve"> de obras de clientes pessoa física, com os mesmos recursos relativos ao compartilhamento em redes sociais e eventualmente venda da obra aos usuários do sistema.</w:t>
+        <w:t xml:space="preserve"> de obras de clientes pessoa física, com os mesmos recursos relativos ao compartilhamento em redes sociais e</w:t>
+      </w:r>
+      <w:r>
+        <w:rPr>
+          <w:rFonts w:ascii="Times New Roman" w:hAnsi="Times New Roman" w:cs="Times New Roman"/>
+          <w:sz w:val="24"/>
+          <w:szCs w:val="24"/>
+        </w:rPr>
+        <w:t>,</w:t>
+      </w:r>
+      <w:r>
+        <w:rPr>
+          <w:rFonts w:ascii="Times New Roman" w:hAnsi="Times New Roman" w:cs="Times New Roman"/>
+          <w:sz w:val="24"/>
+          <w:szCs w:val="24"/>
+        </w:rPr>
+        <w:t xml:space="preserve"> eventualmente</w:t>
+      </w:r>
+      <w:r>
+        <w:rPr>
+          <w:rFonts w:ascii="Times New Roman" w:hAnsi="Times New Roman" w:cs="Times New Roman"/>
+          <w:sz w:val="24"/>
+          <w:szCs w:val="24"/>
+        </w:rPr>
+        <w:t>,</w:t>
+      </w:r>
+      <w:r>
+        <w:rPr>
+          <w:rFonts w:ascii="Times New Roman" w:hAnsi="Times New Roman" w:cs="Times New Roman"/>
+          <w:sz w:val="24"/>
+          <w:szCs w:val="24"/>
+        </w:rPr>
+        <w:t xml:space="preserve"> venda da obra aos usuários do sistema.</w:t>
       </w:r>
     </w:p>
     <w:p>
@@ -500,16 +674,7 @@
           <w:sz w:val="24"/>
           <w:szCs w:val="24"/>
         </w:rPr>
-        <w:t xml:space="preserve">No caso em que o cliente pessoa física vender suas obras eletrônicas através </w:t>
-      </w:r>
-      <w:proofErr w:type="gramStart"/>
-      <w:r>
-        <w:rPr>
-          <w:rFonts w:ascii="Times New Roman" w:hAnsi="Times New Roman" w:cs="Times New Roman"/>
-          <w:sz w:val="24"/>
-          <w:szCs w:val="24"/>
-        </w:rPr>
-        <w:t xml:space="preserve">da </w:t>
+        <w:t xml:space="preserve">No caso em que o cliente pessoa física vender suas obras eletrônicas através da </w:t>
       </w:r>
       <w:proofErr w:type="spellStart"/>
       <w:r>
@@ -521,7 +686,6 @@
         <w:t>e-Book</w:t>
       </w:r>
       <w:proofErr w:type="spellEnd"/>
-      <w:proofErr w:type="gramEnd"/>
       <w:r>
         <w:rPr>
           <w:rFonts w:ascii="Times New Roman" w:hAnsi="Times New Roman" w:cs="Times New Roman"/>
@@ -548,6 +712,323 @@
         </w:rPr>
         <w:t xml:space="preserve">, contribuirá com uma taxa de 10% à </w:t>
       </w:r>
+      <w:r>
+        <w:rPr>
+          <w:rFonts w:ascii="Times New Roman" w:hAnsi="Times New Roman" w:cs="Times New Roman"/>
+          <w:sz w:val="24"/>
+          <w:szCs w:val="24"/>
+        </w:rPr>
+        <w:t>loja</w:t>
+      </w:r>
+      <w:r>
+        <w:rPr>
+          <w:rFonts w:ascii="Times New Roman" w:hAnsi="Times New Roman" w:cs="Times New Roman"/>
+          <w:sz w:val="24"/>
+          <w:szCs w:val="24"/>
+        </w:rPr>
+        <w:t xml:space="preserve">, transferidos automaticamente após cada transação, não havendo outras taxas </w:t>
+      </w:r>
+      <w:r>
+        <w:rPr>
+          <w:rFonts w:ascii="Times New Roman" w:hAnsi="Times New Roman" w:cs="Times New Roman"/>
+          <w:sz w:val="24"/>
+          <w:szCs w:val="24"/>
+        </w:rPr>
+        <w:t xml:space="preserve">caso </w:t>
+      </w:r>
+      <w:r>
+        <w:rPr>
+          <w:rFonts w:ascii="Times New Roman" w:hAnsi="Times New Roman" w:cs="Times New Roman"/>
+          <w:sz w:val="24"/>
+          <w:szCs w:val="24"/>
+        </w:rPr>
+        <w:t>apenas para exibição de seus produtos.</w:t>
+      </w:r>
+    </w:p>
+    <w:p>
+      <w:pPr>
+        <w:autoSpaceDE w:val="0"/>
+        <w:autoSpaceDN w:val="0"/>
+        <w:adjustRightInd w:val="0"/>
+        <w:spacing w:after="0" w:line="240" w:lineRule="auto"/>
+        <w:jc w:val="both"/>
+        <w:rPr>
+          <w:rFonts w:ascii="Times New Roman" w:hAnsi="Times New Roman" w:cs="Times New Roman"/>
+          <w:sz w:val="24"/>
+          <w:szCs w:val="24"/>
+        </w:rPr>
+      </w:pPr>
+    </w:p>
+    <w:p>
+      <w:pPr>
+        <w:autoSpaceDE w:val="0"/>
+        <w:autoSpaceDN w:val="0"/>
+        <w:adjustRightInd w:val="0"/>
+        <w:spacing w:after="0" w:line="240" w:lineRule="auto"/>
+        <w:jc w:val="both"/>
+        <w:rPr>
+          <w:rFonts w:ascii="Times New Roman" w:hAnsi="Times New Roman" w:cs="Times New Roman"/>
+          <w:sz w:val="24"/>
+          <w:szCs w:val="24"/>
+        </w:rPr>
+      </w:pPr>
+      <w:r>
+        <w:rPr>
+          <w:rFonts w:ascii="Times New Roman" w:hAnsi="Times New Roman" w:cs="Times New Roman"/>
+          <w:sz w:val="24"/>
+          <w:szCs w:val="24"/>
+        </w:rPr>
+        <w:t xml:space="preserve">No caso de </w:t>
+      </w:r>
+      <w:r>
+        <w:rPr>
+          <w:rFonts w:ascii="Times New Roman" w:hAnsi="Times New Roman" w:cs="Times New Roman"/>
+          <w:sz w:val="24"/>
+          <w:szCs w:val="24"/>
+        </w:rPr>
+        <w:t>vendas/</w:t>
+      </w:r>
+      <w:r>
+        <w:rPr>
+          <w:rFonts w:ascii="Times New Roman" w:hAnsi="Times New Roman" w:cs="Times New Roman"/>
+          <w:sz w:val="24"/>
+          <w:szCs w:val="24"/>
+        </w:rPr>
+        <w:t>compra</w:t>
+      </w:r>
+      <w:r>
+        <w:rPr>
+          <w:rFonts w:ascii="Times New Roman" w:hAnsi="Times New Roman" w:cs="Times New Roman"/>
+          <w:sz w:val="24"/>
+          <w:szCs w:val="24"/>
+        </w:rPr>
+        <w:t>s</w:t>
+      </w:r>
+      <w:r>
+        <w:rPr>
+          <w:rFonts w:ascii="Times New Roman" w:hAnsi="Times New Roman" w:cs="Times New Roman"/>
+          <w:sz w:val="24"/>
+          <w:szCs w:val="24"/>
+        </w:rPr>
+        <w:t xml:space="preserve">, o sistema de processamento transacional (SPT) da empresa será responsável pelo registro da </w:t>
+      </w:r>
+      <w:r>
+        <w:rPr>
+          <w:rFonts w:ascii="Times New Roman" w:hAnsi="Times New Roman" w:cs="Times New Roman"/>
+          <w:sz w:val="24"/>
+          <w:szCs w:val="24"/>
+        </w:rPr>
+        <w:t xml:space="preserve">venda/compra </w:t>
+      </w:r>
+      <w:r>
+        <w:rPr>
+          <w:rFonts w:ascii="Times New Roman" w:hAnsi="Times New Roman" w:cs="Times New Roman"/>
+          <w:sz w:val="24"/>
+          <w:szCs w:val="24"/>
+        </w:rPr>
+        <w:t xml:space="preserve">(apenas </w:t>
+      </w:r>
+      <w:r>
+        <w:rPr>
+          <w:rFonts w:ascii="Times New Roman" w:hAnsi="Times New Roman" w:cs="Times New Roman"/>
+          <w:sz w:val="24"/>
+          <w:szCs w:val="24"/>
+        </w:rPr>
+        <w:t xml:space="preserve">entre </w:t>
+      </w:r>
+      <w:r>
+        <w:rPr>
+          <w:rFonts w:ascii="Times New Roman" w:hAnsi="Times New Roman" w:cs="Times New Roman"/>
+          <w:sz w:val="24"/>
+          <w:szCs w:val="24"/>
+        </w:rPr>
+        <w:t>us</w:t>
+      </w:r>
+      <w:r>
+        <w:rPr>
+          <w:rFonts w:ascii="Times New Roman" w:hAnsi="Times New Roman" w:cs="Times New Roman"/>
+          <w:sz w:val="24"/>
+          <w:szCs w:val="24"/>
+        </w:rPr>
+        <w:t>uários previamente cadastrados</w:t>
+      </w:r>
+      <w:r>
+        <w:rPr>
+          <w:rFonts w:ascii="Times New Roman" w:hAnsi="Times New Roman" w:cs="Times New Roman"/>
+          <w:sz w:val="24"/>
+          <w:szCs w:val="24"/>
+        </w:rPr>
+        <w:t xml:space="preserve"> ou entre a loja e seus usuários - C2C e B2C</w:t>
+      </w:r>
+      <w:r>
+        <w:rPr>
+          <w:rFonts w:ascii="Times New Roman" w:hAnsi="Times New Roman" w:cs="Times New Roman"/>
+          <w:sz w:val="24"/>
+          <w:szCs w:val="24"/>
+        </w:rPr>
+        <w:t>) e será assegurado, na transação, o recebimento pelo comprador (em sua conta na loja - da qual poderá fazer o download), e só então efetuada a cobrança</w:t>
+      </w:r>
+      <w:r>
+        <w:rPr>
+          <w:rFonts w:ascii="Times New Roman" w:hAnsi="Times New Roman" w:cs="Times New Roman"/>
+          <w:sz w:val="24"/>
+          <w:szCs w:val="24"/>
+        </w:rPr>
+        <w:t xml:space="preserve"> pelo módulo </w:t>
+      </w:r>
+      <w:r>
+        <w:rPr>
+          <w:rFonts w:ascii="Times New Roman" w:hAnsi="Times New Roman" w:cs="Times New Roman"/>
+          <w:sz w:val="24"/>
+          <w:szCs w:val="24"/>
+        </w:rPr>
+        <w:t xml:space="preserve">de cobrança </w:t>
+      </w:r>
+      <w:r>
+        <w:rPr>
+          <w:rFonts w:ascii="Times New Roman" w:hAnsi="Times New Roman" w:cs="Times New Roman"/>
+          <w:sz w:val="24"/>
+          <w:szCs w:val="24"/>
+        </w:rPr>
+        <w:t>do SPT</w:t>
+      </w:r>
+      <w:r>
+        <w:rPr>
+          <w:rFonts w:ascii="Times New Roman" w:hAnsi="Times New Roman" w:cs="Times New Roman"/>
+          <w:sz w:val="24"/>
+          <w:szCs w:val="24"/>
+        </w:rPr>
+        <w:t xml:space="preserve">. Caso ocorra algum problema, a transação será desfeita sem que seja lançada qualquer </w:t>
+      </w:r>
+      <w:r>
+        <w:rPr>
+          <w:rFonts w:ascii="Times New Roman" w:hAnsi="Times New Roman" w:cs="Times New Roman"/>
+          <w:sz w:val="24"/>
+          <w:szCs w:val="24"/>
+        </w:rPr>
+        <w:lastRenderedPageBreak/>
+        <w:t>cobrança ou regist</w:t>
+      </w:r>
+      <w:r>
+        <w:rPr>
+          <w:rFonts w:ascii="Times New Roman" w:hAnsi="Times New Roman" w:cs="Times New Roman"/>
+          <w:sz w:val="24"/>
+          <w:szCs w:val="24"/>
+        </w:rPr>
+        <w:t>ro na conta do usuário comprador</w:t>
+      </w:r>
+      <w:r>
+        <w:rPr>
+          <w:rFonts w:ascii="Times New Roman" w:hAnsi="Times New Roman" w:cs="Times New Roman"/>
+          <w:sz w:val="24"/>
+          <w:szCs w:val="24"/>
+        </w:rPr>
+        <w:t>, e o usuário vendedor e a loja serão notificados automaticamente do problema referente àquele item e transação. Será feito o registro eletrônico tanto dos e-books vendidos como dos e</w:t>
+      </w:r>
+      <w:r>
+        <w:rPr>
+          <w:rFonts w:ascii="Times New Roman" w:hAnsi="Times New Roman" w:cs="Times New Roman"/>
+          <w:sz w:val="24"/>
+          <w:szCs w:val="24"/>
+        </w:rPr>
+        <w:t>-</w:t>
+      </w:r>
+      <w:r>
+        <w:rPr>
+          <w:rFonts w:ascii="Times New Roman" w:hAnsi="Times New Roman" w:cs="Times New Roman"/>
+          <w:sz w:val="24"/>
+          <w:szCs w:val="24"/>
+        </w:rPr>
+        <w:t>books comprados nas contas dos usuários, para fins de controle e histórico.</w:t>
+      </w:r>
+    </w:p>
+    <w:p>
+      <w:pPr>
+        <w:autoSpaceDE w:val="0"/>
+        <w:autoSpaceDN w:val="0"/>
+        <w:adjustRightInd w:val="0"/>
+        <w:spacing w:after="0" w:line="240" w:lineRule="auto"/>
+        <w:jc w:val="both"/>
+        <w:rPr>
+          <w:rFonts w:ascii="Times New Roman" w:hAnsi="Times New Roman" w:cs="Times New Roman"/>
+          <w:sz w:val="24"/>
+          <w:szCs w:val="24"/>
+        </w:rPr>
+      </w:pPr>
+    </w:p>
+    <w:p>
+      <w:pPr>
+        <w:autoSpaceDE w:val="0"/>
+        <w:autoSpaceDN w:val="0"/>
+        <w:adjustRightInd w:val="0"/>
+        <w:spacing w:after="0" w:line="240" w:lineRule="auto"/>
+        <w:jc w:val="both"/>
+        <w:rPr>
+          <w:rFonts w:ascii="Times New Roman" w:hAnsi="Times New Roman" w:cs="Times New Roman"/>
+          <w:sz w:val="24"/>
+          <w:szCs w:val="24"/>
+        </w:rPr>
+      </w:pPr>
+      <w:r>
+        <w:rPr>
+          <w:rFonts w:ascii="Times New Roman" w:hAnsi="Times New Roman" w:cs="Times New Roman"/>
+          <w:sz w:val="24"/>
+          <w:szCs w:val="24"/>
+        </w:rPr>
+        <w:t>Como todas as obras compradas, vendidas ou apenas visualizadas serão eletrônicas, a entrega dos produtos será exclusivamente eletrônica, dentro do próprio sistema transacional da empresa. Não haverá qualquer envio por outros meios.</w:t>
+      </w:r>
+    </w:p>
+    <w:p>
+      <w:pPr>
+        <w:autoSpaceDE w:val="0"/>
+        <w:autoSpaceDN w:val="0"/>
+        <w:adjustRightInd w:val="0"/>
+        <w:spacing w:after="0" w:line="240" w:lineRule="auto"/>
+        <w:jc w:val="both"/>
+        <w:rPr>
+          <w:rFonts w:ascii="Times New Roman" w:hAnsi="Times New Roman" w:cs="Times New Roman"/>
+          <w:sz w:val="24"/>
+          <w:szCs w:val="24"/>
+        </w:rPr>
+      </w:pPr>
+    </w:p>
+    <w:p>
+      <w:pPr>
+        <w:autoSpaceDE w:val="0"/>
+        <w:autoSpaceDN w:val="0"/>
+        <w:adjustRightInd w:val="0"/>
+        <w:spacing w:after="0" w:line="240" w:lineRule="auto"/>
+        <w:jc w:val="both"/>
+        <w:rPr>
+          <w:rFonts w:ascii="Times New Roman" w:hAnsi="Times New Roman" w:cs="Times New Roman"/>
+          <w:sz w:val="24"/>
+          <w:szCs w:val="24"/>
+        </w:rPr>
+      </w:pPr>
+      <w:r>
+        <w:rPr>
+          <w:rFonts w:ascii="Times New Roman" w:hAnsi="Times New Roman" w:cs="Times New Roman"/>
+          <w:sz w:val="24"/>
+          <w:szCs w:val="24"/>
+        </w:rPr>
+        <w:t xml:space="preserve">Serão disponibilizadas ordens de </w:t>
+      </w:r>
+      <w:r>
+        <w:rPr>
+          <w:rFonts w:ascii="Times New Roman" w:hAnsi="Times New Roman" w:cs="Times New Roman"/>
+          <w:sz w:val="24"/>
+          <w:szCs w:val="24"/>
+        </w:rPr>
+        <w:t>ordenação</w:t>
+      </w:r>
+      <w:r>
+        <w:rPr>
+          <w:rFonts w:ascii="Times New Roman" w:hAnsi="Times New Roman" w:cs="Times New Roman"/>
+          <w:sz w:val="24"/>
+          <w:szCs w:val="24"/>
+        </w:rPr>
+        <w:t xml:space="preserve"> opcionais das obras exibidas em cada categoria literária (gênero), tanto dos livros próprios da </w:t>
+      </w:r>
       <w:proofErr w:type="spellStart"/>
       <w:r>
         <w:rPr>
@@ -582,7 +1063,23 @@
           <w:sz w:val="24"/>
           <w:szCs w:val="24"/>
         </w:rPr>
-        <w:t>, transferidos automaticamente após cada transação, não havendo outras taxas apenas para exibição de seus produtos.</w:t>
+        <w:t xml:space="preserve"> como da seção pessoal do cliente, por ex. de acordo com o número de vendas, de acordo com o número de comentários favoráveis, de acordo com o preço da obra </w:t>
+      </w:r>
+      <w:r>
+        <w:rPr>
+          <w:rFonts w:ascii="Times New Roman" w:hAnsi="Times New Roman" w:cs="Times New Roman"/>
+          <w:sz w:val="24"/>
+          <w:szCs w:val="24"/>
+        </w:rPr>
+        <w:t xml:space="preserve">(crescente ou decrescente) </w:t>
+      </w:r>
+      <w:r>
+        <w:rPr>
+          <w:rFonts w:ascii="Times New Roman" w:hAnsi="Times New Roman" w:cs="Times New Roman"/>
+          <w:sz w:val="24"/>
+          <w:szCs w:val="24"/>
+        </w:rPr>
+        <w:t>ou de acordo com a gratuidade ou não de cada uma... etc.</w:t>
       </w:r>
     </w:p>
     <w:p>
@@ -618,16 +1115,47 @@
           <w:sz w:val="24"/>
           <w:szCs w:val="24"/>
         </w:rPr>
-        <w:t xml:space="preserve">Serão disponibilizadas ordens de organização opcionais das obras exibidas em cada categoria literária (gênero), tanto dos livros próprios </w:t>
-      </w:r>
-      <w:proofErr w:type="gramStart"/>
-      <w:r>
-        <w:rPr>
-          <w:rFonts w:ascii="Times New Roman" w:hAnsi="Times New Roman" w:cs="Times New Roman"/>
-          <w:sz w:val="24"/>
-          <w:szCs w:val="24"/>
-        </w:rPr>
-        <w:t xml:space="preserve">da </w:t>
+        <w:t>Será disponibilizada ao cliente a opção de</w:t>
+      </w:r>
+      <w:r>
+        <w:rPr>
+          <w:rFonts w:ascii="Times New Roman" w:hAnsi="Times New Roman" w:cs="Times New Roman"/>
+          <w:sz w:val="24"/>
+          <w:szCs w:val="24"/>
+        </w:rPr>
+        <w:t>, em seção específica, sugerir ou encomendar obras não disponíveis</w:t>
+      </w:r>
+      <w:r>
+        <w:rPr>
+          <w:rFonts w:ascii="Times New Roman" w:hAnsi="Times New Roman" w:cs="Times New Roman"/>
+          <w:sz w:val="24"/>
+          <w:szCs w:val="24"/>
+        </w:rPr>
+        <w:t>,</w:t>
+      </w:r>
+      <w:r>
+        <w:rPr>
+          <w:rFonts w:ascii="Times New Roman" w:hAnsi="Times New Roman" w:cs="Times New Roman"/>
+          <w:sz w:val="24"/>
+          <w:szCs w:val="24"/>
+        </w:rPr>
+        <w:t xml:space="preserve"> </w:t>
+      </w:r>
+      <w:r>
+        <w:rPr>
+          <w:rFonts w:ascii="Times New Roman" w:hAnsi="Times New Roman" w:cs="Times New Roman"/>
+          <w:sz w:val="24"/>
+          <w:szCs w:val="24"/>
+        </w:rPr>
+        <w:t xml:space="preserve">tendo </w:t>
+      </w:r>
+      <w:r>
+        <w:rPr>
+          <w:rFonts w:ascii="Times New Roman" w:hAnsi="Times New Roman" w:cs="Times New Roman"/>
+          <w:sz w:val="24"/>
+          <w:szCs w:val="24"/>
+        </w:rPr>
+        <w:t xml:space="preserve">o devido retorno por e-mail e em seu perfil no site da </w:t>
       </w:r>
       <w:proofErr w:type="spellStart"/>
       <w:r>
@@ -636,10 +1164,84 @@
           <w:sz w:val="24"/>
           <w:szCs w:val="24"/>
         </w:rPr>
+        <w:t>eBooks</w:t>
+      </w:r>
+      <w:proofErr w:type="spellEnd"/>
+      <w:r>
+        <w:rPr>
+          <w:rFonts w:ascii="Times New Roman" w:hAnsi="Times New Roman" w:cs="Times New Roman"/>
+          <w:sz w:val="24"/>
+          <w:szCs w:val="24"/>
+        </w:rPr>
+        <w:t xml:space="preserve"> </w:t>
+      </w:r>
+      <w:proofErr w:type="spellStart"/>
+      <w:r>
+        <w:rPr>
+          <w:rFonts w:ascii="Times New Roman" w:hAnsi="Times New Roman" w:cs="Times New Roman"/>
+          <w:sz w:val="24"/>
+          <w:szCs w:val="24"/>
+        </w:rPr>
+        <w:t>Store</w:t>
+      </w:r>
+      <w:proofErr w:type="spellEnd"/>
+      <w:r>
+        <w:rPr>
+          <w:rFonts w:ascii="Times New Roman" w:hAnsi="Times New Roman" w:cs="Times New Roman"/>
+          <w:sz w:val="24"/>
+          <w:szCs w:val="24"/>
+        </w:rPr>
+        <w:t xml:space="preserve">, </w:t>
+      </w:r>
+      <w:r>
+        <w:rPr>
+          <w:rFonts w:ascii="Times New Roman" w:hAnsi="Times New Roman" w:cs="Times New Roman"/>
+          <w:sz w:val="24"/>
+          <w:szCs w:val="24"/>
+        </w:rPr>
+        <w:t xml:space="preserve">a fim de ser avisado automaticamente </w:t>
+      </w:r>
+      <w:r>
+        <w:rPr>
+          <w:rFonts w:ascii="Times New Roman" w:hAnsi="Times New Roman" w:cs="Times New Roman"/>
+          <w:sz w:val="24"/>
+          <w:szCs w:val="24"/>
+        </w:rPr>
+        <w:t>sobre a disponibilização da obra na loja virtual.</w:t>
+      </w:r>
+    </w:p>
+    <w:p>
+      <w:pPr>
+        <w:autoSpaceDE w:val="0"/>
+        <w:autoSpaceDN w:val="0"/>
+        <w:adjustRightInd w:val="0"/>
+        <w:spacing w:after="0" w:line="240" w:lineRule="auto"/>
+        <w:jc w:val="both"/>
+        <w:rPr>
+          <w:rFonts w:ascii="Times New Roman" w:hAnsi="Times New Roman" w:cs="Times New Roman"/>
+          <w:sz w:val="24"/>
+          <w:szCs w:val="24"/>
+        </w:rPr>
+      </w:pPr>
+      <w:r>
+        <w:rPr>
+          <w:rFonts w:ascii="Times New Roman" w:hAnsi="Times New Roman" w:cs="Times New Roman"/>
+          <w:sz w:val="24"/>
+          <w:szCs w:val="24"/>
+        </w:rPr>
+        <w:br/>
+        <w:t xml:space="preserve">A gerência de estoque dos livros, tanto os próprios da </w:t>
+      </w:r>
+      <w:proofErr w:type="spellStart"/>
+      <w:r>
+        <w:rPr>
+          <w:rFonts w:ascii="Times New Roman" w:hAnsi="Times New Roman" w:cs="Times New Roman"/>
+          <w:sz w:val="24"/>
+          <w:szCs w:val="24"/>
+        </w:rPr>
         <w:t>e-Book</w:t>
       </w:r>
       <w:proofErr w:type="spellEnd"/>
-      <w:proofErr w:type="gramEnd"/>
       <w:r>
         <w:rPr>
           <w:rFonts w:ascii="Times New Roman" w:hAnsi="Times New Roman" w:cs="Times New Roman"/>
@@ -664,18 +1266,237 @@
           <w:sz w:val="24"/>
           <w:szCs w:val="24"/>
         </w:rPr>
-        <w:t xml:space="preserve"> como da seção pessoal do cliente, por ex. de acordo com o número de vendas, de acordo com o número de comentários favoráveis, de acordo com o preço da obra ou de acordo com a gratuidade ou não de cada uma... </w:t>
-      </w:r>
-      <w:proofErr w:type="gramStart"/>
-      <w:r>
-        <w:rPr>
-          <w:rFonts w:ascii="Times New Roman" w:hAnsi="Times New Roman" w:cs="Times New Roman"/>
-          <w:sz w:val="24"/>
-          <w:szCs w:val="24"/>
-        </w:rPr>
-        <w:t>etc.</w:t>
-      </w:r>
-      <w:proofErr w:type="gramEnd"/>
+        <w:t>, como os de cada usuário registrado (obras à venda ou gratuitas), será feita pelo setor específico de estoque da empresa, com o qual cada usuário poderá entrar em contato diretamente via email</w:t>
+      </w:r>
+      <w:r>
+        <w:rPr>
+          <w:rFonts w:ascii="Times New Roman" w:hAnsi="Times New Roman" w:cs="Times New Roman"/>
+          <w:sz w:val="24"/>
+          <w:szCs w:val="24"/>
+        </w:rPr>
+        <w:t xml:space="preserve">, </w:t>
+      </w:r>
+      <w:r>
+        <w:rPr>
+          <w:rFonts w:ascii="Times New Roman" w:hAnsi="Times New Roman" w:cs="Times New Roman"/>
+          <w:sz w:val="24"/>
+          <w:szCs w:val="24"/>
+        </w:rPr>
+        <w:t xml:space="preserve">chat </w:t>
+      </w:r>
+      <w:r>
+        <w:rPr>
+          <w:rFonts w:ascii="Times New Roman" w:hAnsi="Times New Roman" w:cs="Times New Roman"/>
+          <w:sz w:val="24"/>
+          <w:szCs w:val="24"/>
+        </w:rPr>
+        <w:t xml:space="preserve">ou telefone </w:t>
+      </w:r>
+      <w:r>
+        <w:rPr>
+          <w:rFonts w:ascii="Times New Roman" w:hAnsi="Times New Roman" w:cs="Times New Roman"/>
+          <w:sz w:val="24"/>
+          <w:szCs w:val="24"/>
+        </w:rPr>
+        <w:t xml:space="preserve">para dirimir quaisquer dúvidas ou obter suporte. O usuário também poderá gerenciar seu estoque próprio em sua página na loja, adicionando, </w:t>
+      </w:r>
+      <w:r>
+        <w:rPr>
+          <w:rFonts w:ascii="Times New Roman" w:hAnsi="Times New Roman" w:cs="Times New Roman"/>
+          <w:sz w:val="24"/>
+          <w:szCs w:val="24"/>
+        </w:rPr>
+        <w:t>editando</w:t>
+      </w:r>
+      <w:r>
+        <w:rPr>
+          <w:rFonts w:ascii="Times New Roman" w:hAnsi="Times New Roman" w:cs="Times New Roman"/>
+          <w:sz w:val="24"/>
+          <w:szCs w:val="24"/>
+        </w:rPr>
+        <w:t xml:space="preserve"> ou excluindo os livros que resolva exibir aos demais usuários</w:t>
+      </w:r>
+      <w:r>
+        <w:rPr>
+          <w:rFonts w:ascii="Times New Roman" w:hAnsi="Times New Roman" w:cs="Times New Roman"/>
+          <w:sz w:val="24"/>
+          <w:szCs w:val="24"/>
+        </w:rPr>
+        <w:t xml:space="preserve"> (os de sua autoria)</w:t>
+      </w:r>
+      <w:r>
+        <w:rPr>
+          <w:rFonts w:ascii="Times New Roman" w:hAnsi="Times New Roman" w:cs="Times New Roman"/>
+          <w:sz w:val="24"/>
+          <w:szCs w:val="24"/>
+        </w:rPr>
+        <w:t>, mas não os livros próprios da loja</w:t>
+      </w:r>
+      <w:r>
+        <w:rPr>
+          <w:rFonts w:ascii="Times New Roman" w:hAnsi="Times New Roman" w:cs="Times New Roman"/>
+          <w:sz w:val="24"/>
+          <w:szCs w:val="24"/>
+        </w:rPr>
+        <w:t xml:space="preserve">, os quais </w:t>
+      </w:r>
+      <w:r>
+        <w:rPr>
+          <w:rFonts w:ascii="Times New Roman" w:hAnsi="Times New Roman" w:cs="Times New Roman"/>
+          <w:sz w:val="24"/>
+          <w:szCs w:val="24"/>
+        </w:rPr>
+        <w:t xml:space="preserve">apenas </w:t>
+      </w:r>
+      <w:r>
+        <w:rPr>
+          <w:rFonts w:ascii="Times New Roman" w:hAnsi="Times New Roman" w:cs="Times New Roman"/>
+          <w:sz w:val="24"/>
+          <w:szCs w:val="24"/>
+        </w:rPr>
+        <w:t>a própria loja poderá gerenciar</w:t>
+      </w:r>
+      <w:r>
+        <w:rPr>
+          <w:rFonts w:ascii="Times New Roman" w:hAnsi="Times New Roman" w:cs="Times New Roman"/>
+          <w:sz w:val="24"/>
+          <w:szCs w:val="24"/>
+        </w:rPr>
+        <w:t>.</w:t>
+      </w:r>
+      <w:r>
+        <w:rPr>
+          <w:rFonts w:ascii="Times New Roman" w:hAnsi="Times New Roman" w:cs="Times New Roman"/>
+          <w:sz w:val="24"/>
+          <w:szCs w:val="24"/>
+        </w:rPr>
+        <w:t xml:space="preserve"> As solicitações de encomendas de obras serão automaticamente direcionadas a este setor de estoque, o qual </w:t>
+      </w:r>
+      <w:r>
+        <w:rPr>
+          <w:rFonts w:ascii="Times New Roman" w:hAnsi="Times New Roman" w:cs="Times New Roman"/>
+          <w:sz w:val="24"/>
+          <w:szCs w:val="24"/>
+        </w:rPr>
+        <w:t xml:space="preserve">terá acesso, além de ao sistema SPT, também ao </w:t>
+      </w:r>
+      <w:r>
+        <w:rPr>
+          <w:rFonts w:ascii="Times New Roman" w:hAnsi="Times New Roman" w:cs="Times New Roman"/>
+          <w:sz w:val="24"/>
+          <w:szCs w:val="24"/>
+        </w:rPr>
+        <w:t>sistema de informação gerencial (SIG) compartilhado com a administração superior e direção da empresa</w:t>
+      </w:r>
+      <w:r>
+        <w:rPr>
+          <w:rFonts w:ascii="Times New Roman" w:hAnsi="Times New Roman" w:cs="Times New Roman"/>
+          <w:sz w:val="24"/>
+          <w:szCs w:val="24"/>
+        </w:rPr>
+        <w:t>.</w:t>
+      </w:r>
+      <w:r>
+        <w:rPr>
+          <w:rFonts w:ascii="Times New Roman" w:hAnsi="Times New Roman" w:cs="Times New Roman"/>
+          <w:sz w:val="24"/>
+          <w:szCs w:val="24"/>
+        </w:rPr>
+        <w:t xml:space="preserve"> </w:t>
+      </w:r>
+      <w:r>
+        <w:rPr>
+          <w:rFonts w:ascii="Times New Roman" w:hAnsi="Times New Roman" w:cs="Times New Roman"/>
+          <w:sz w:val="24"/>
+          <w:szCs w:val="24"/>
+        </w:rPr>
+        <w:br/>
+      </w:r>
+      <w:r>
+        <w:rPr>
+          <w:rFonts w:ascii="Times New Roman" w:hAnsi="Times New Roman" w:cs="Times New Roman"/>
+          <w:sz w:val="24"/>
+          <w:szCs w:val="24"/>
+        </w:rPr>
+        <w:br/>
+        <w:t xml:space="preserve">Todos os setores da empresa </w:t>
+      </w:r>
+      <w:r>
+        <w:rPr>
+          <w:rFonts w:ascii="Times New Roman" w:hAnsi="Times New Roman" w:cs="Times New Roman"/>
+          <w:sz w:val="24"/>
+          <w:szCs w:val="24"/>
+        </w:rPr>
+        <w:t>poderão ser contatados pelos clientes através da ouvidoria e/ou SAC</w:t>
+      </w:r>
+      <w:r>
+        <w:rPr>
+          <w:rFonts w:ascii="Times New Roman" w:hAnsi="Times New Roman" w:cs="Times New Roman"/>
+          <w:sz w:val="24"/>
+          <w:szCs w:val="24"/>
+        </w:rPr>
+        <w:t xml:space="preserve"> da </w:t>
+      </w:r>
+      <w:proofErr w:type="spellStart"/>
+      <w:r>
+        <w:rPr>
+          <w:rFonts w:ascii="Times New Roman" w:hAnsi="Times New Roman" w:cs="Times New Roman"/>
+          <w:sz w:val="24"/>
+          <w:szCs w:val="24"/>
+        </w:rPr>
+        <w:t>e-Book</w:t>
+      </w:r>
+      <w:proofErr w:type="spellEnd"/>
+      <w:r>
+        <w:rPr>
+          <w:rFonts w:ascii="Times New Roman" w:hAnsi="Times New Roman" w:cs="Times New Roman"/>
+          <w:sz w:val="24"/>
+          <w:szCs w:val="24"/>
+        </w:rPr>
+        <w:t xml:space="preserve"> </w:t>
+      </w:r>
+      <w:proofErr w:type="spellStart"/>
+      <w:r>
+        <w:rPr>
+          <w:rFonts w:ascii="Times New Roman" w:hAnsi="Times New Roman" w:cs="Times New Roman"/>
+          <w:sz w:val="24"/>
+          <w:szCs w:val="24"/>
+        </w:rPr>
+        <w:t>Store</w:t>
+      </w:r>
+      <w:proofErr w:type="spellEnd"/>
+      <w:r>
+        <w:rPr>
+          <w:rFonts w:ascii="Times New Roman" w:hAnsi="Times New Roman" w:cs="Times New Roman"/>
+          <w:sz w:val="24"/>
+          <w:szCs w:val="24"/>
+        </w:rPr>
+        <w:t xml:space="preserve">, através dos quais será registrado o protocolo, a gravação e as devidas resoluções (por escrito) ou redirecionamentos de demandas quanto a cada solicitação. O usuário poderá solicitar, mediante confirmação de seus dados pessoais, e a qualquer momento, o histórico de suas reclamações, números de protocolos e respectivas gravações (estas de até 3 meses </w:t>
+      </w:r>
+      <w:r>
+        <w:rPr>
+          <w:rFonts w:ascii="Times New Roman" w:hAnsi="Times New Roman" w:cs="Times New Roman"/>
+          <w:sz w:val="24"/>
+          <w:szCs w:val="24"/>
+        </w:rPr>
+        <w:t xml:space="preserve">- 90 dias - </w:t>
+      </w:r>
+      <w:r>
+        <w:rPr>
+          <w:rFonts w:ascii="Times New Roman" w:hAnsi="Times New Roman" w:cs="Times New Roman"/>
+          <w:sz w:val="24"/>
+          <w:szCs w:val="24"/>
+        </w:rPr>
+        <w:t>anteriores) conforme garante a legislação  atualmente vigente no país.</w:t>
+      </w:r>
+      <w:r>
+        <w:rPr>
+          <w:rFonts w:ascii="Times New Roman" w:hAnsi="Times New Roman" w:cs="Times New Roman"/>
+          <w:sz w:val="24"/>
+          <w:szCs w:val="24"/>
+        </w:rPr>
+        <w:t xml:space="preserve"> </w:t>
+      </w:r>
     </w:p>
     <w:p>
       <w:pPr>
@@ -710,208 +1531,47 @@
           <w:sz w:val="24"/>
           <w:szCs w:val="24"/>
         </w:rPr>
-        <w:t>Será disponibilizada ao cliente a opção de</w:t>
-      </w:r>
-      <w:r>
-        <w:rPr>
-          <w:rFonts w:ascii="Times New Roman" w:hAnsi="Times New Roman" w:cs="Times New Roman"/>
-          <w:sz w:val="24"/>
-          <w:szCs w:val="24"/>
-        </w:rPr>
-        <w:t>, em seção específica, sugerir ou encomendar obras não disponíveis</w:t>
-      </w:r>
-      <w:r>
-        <w:rPr>
-          <w:rFonts w:ascii="Times New Roman" w:hAnsi="Times New Roman" w:cs="Times New Roman"/>
-          <w:sz w:val="24"/>
-          <w:szCs w:val="24"/>
-        </w:rPr>
-        <w:t>,</w:t>
-      </w:r>
-      <w:r>
-        <w:rPr>
-          <w:rFonts w:ascii="Times New Roman" w:hAnsi="Times New Roman" w:cs="Times New Roman"/>
-          <w:sz w:val="24"/>
-          <w:szCs w:val="24"/>
-        </w:rPr>
-        <w:t xml:space="preserve"> </w:t>
-      </w:r>
-      <w:r>
-        <w:rPr>
-          <w:rFonts w:ascii="Times New Roman" w:hAnsi="Times New Roman" w:cs="Times New Roman"/>
-          <w:sz w:val="24"/>
-          <w:szCs w:val="24"/>
-        </w:rPr>
-        <w:t xml:space="preserve">tendo </w:t>
-      </w:r>
-      <w:r>
-        <w:rPr>
-          <w:rFonts w:ascii="Times New Roman" w:hAnsi="Times New Roman" w:cs="Times New Roman"/>
-          <w:sz w:val="24"/>
-          <w:szCs w:val="24"/>
-        </w:rPr>
-        <w:t xml:space="preserve">o devido retorno por e-mail e em seu perfil no site da </w:t>
-      </w:r>
-      <w:proofErr w:type="spellStart"/>
-      <w:proofErr w:type="gramStart"/>
-      <w:r>
-        <w:rPr>
-          <w:rFonts w:ascii="Times New Roman" w:hAnsi="Times New Roman" w:cs="Times New Roman"/>
-          <w:sz w:val="24"/>
-          <w:szCs w:val="24"/>
-        </w:rPr>
-        <w:t>eBooks</w:t>
-      </w:r>
-      <w:proofErr w:type="spellEnd"/>
-      <w:proofErr w:type="gramEnd"/>
-      <w:r>
-        <w:rPr>
-          <w:rFonts w:ascii="Times New Roman" w:hAnsi="Times New Roman" w:cs="Times New Roman"/>
-          <w:sz w:val="24"/>
-          <w:szCs w:val="24"/>
-        </w:rPr>
-        <w:t xml:space="preserve"> </w:t>
-      </w:r>
-      <w:proofErr w:type="spellStart"/>
-      <w:r>
-        <w:rPr>
-          <w:rFonts w:ascii="Times New Roman" w:hAnsi="Times New Roman" w:cs="Times New Roman"/>
-          <w:sz w:val="24"/>
-          <w:szCs w:val="24"/>
-        </w:rPr>
-        <w:t>Store</w:t>
-      </w:r>
-      <w:proofErr w:type="spellEnd"/>
-      <w:r>
-        <w:rPr>
-          <w:rFonts w:ascii="Times New Roman" w:hAnsi="Times New Roman" w:cs="Times New Roman"/>
-          <w:sz w:val="24"/>
-          <w:szCs w:val="24"/>
-        </w:rPr>
-        <w:t xml:space="preserve">, </w:t>
-      </w:r>
-      <w:r>
-        <w:rPr>
-          <w:rFonts w:ascii="Times New Roman" w:hAnsi="Times New Roman" w:cs="Times New Roman"/>
-          <w:sz w:val="24"/>
-          <w:szCs w:val="24"/>
-        </w:rPr>
-        <w:t xml:space="preserve">a fim de ser avisado automaticamente </w:t>
-      </w:r>
-      <w:r>
-        <w:rPr>
-          <w:rFonts w:ascii="Times New Roman" w:hAnsi="Times New Roman" w:cs="Times New Roman"/>
-          <w:sz w:val="24"/>
-          <w:szCs w:val="24"/>
-        </w:rPr>
-        <w:t>sobre a disponibilização da obra na loja virtual.</w:t>
-      </w:r>
-    </w:p>
-    <w:p>
-      <w:pPr>
-        <w:autoSpaceDE w:val="0"/>
-        <w:autoSpaceDN w:val="0"/>
-        <w:adjustRightInd w:val="0"/>
-        <w:spacing w:after="0" w:line="240" w:lineRule="auto"/>
-        <w:jc w:val="both"/>
-        <w:rPr>
-          <w:rFonts w:ascii="Times New Roman" w:hAnsi="Times New Roman" w:cs="Times New Roman"/>
-          <w:sz w:val="24"/>
-          <w:szCs w:val="24"/>
-        </w:rPr>
-      </w:pPr>
-    </w:p>
-    <w:p>
-      <w:pPr>
-        <w:autoSpaceDE w:val="0"/>
-        <w:autoSpaceDN w:val="0"/>
-        <w:adjustRightInd w:val="0"/>
-        <w:spacing w:after="0" w:line="240" w:lineRule="auto"/>
-        <w:jc w:val="both"/>
-        <w:rPr>
-          <w:rFonts w:ascii="Times New Roman" w:hAnsi="Times New Roman" w:cs="Times New Roman"/>
-          <w:sz w:val="24"/>
-          <w:szCs w:val="24"/>
-        </w:rPr>
-      </w:pPr>
-      <w:r>
-        <w:rPr>
-          <w:rFonts w:ascii="Times New Roman" w:hAnsi="Times New Roman" w:cs="Times New Roman"/>
-          <w:sz w:val="24"/>
-          <w:szCs w:val="24"/>
-        </w:rPr>
-        <w:lastRenderedPageBreak/>
-        <w:t>QUESTÕES/DÚVIDAS:</w:t>
-      </w:r>
-    </w:p>
-    <w:p>
-      <w:pPr>
-        <w:autoSpaceDE w:val="0"/>
-        <w:autoSpaceDN w:val="0"/>
-        <w:adjustRightInd w:val="0"/>
-        <w:spacing w:after="0" w:line="240" w:lineRule="auto"/>
-        <w:jc w:val="both"/>
-        <w:rPr>
-          <w:rFonts w:ascii="Times New Roman" w:hAnsi="Times New Roman" w:cs="Times New Roman"/>
-          <w:sz w:val="24"/>
-          <w:szCs w:val="24"/>
-        </w:rPr>
-      </w:pPr>
-    </w:p>
-    <w:p>
-      <w:pPr>
-        <w:pStyle w:val="PargrafodaLista"/>
-        <w:numPr>
-          <w:ilvl w:val="0"/>
-          <w:numId w:val="1"/>
-        </w:numPr>
-        <w:autoSpaceDE w:val="0"/>
-        <w:autoSpaceDN w:val="0"/>
-        <w:adjustRightInd w:val="0"/>
-        <w:spacing w:after="0" w:line="240" w:lineRule="auto"/>
-        <w:jc w:val="both"/>
-      </w:pPr>
-      <w:r>
-        <w:t>Vocês devem detalhar mais quais são os dados cadastrais que o Cliente precisará informar para se cadastrar? O que significa cadastrar formas de pagamento?</w:t>
-      </w:r>
-    </w:p>
-    <w:p>
-      <w:pPr>
-        <w:pStyle w:val="PargrafodaLista"/>
-        <w:numPr>
-          <w:ilvl w:val="0"/>
-          <w:numId w:val="1"/>
-        </w:numPr>
-        <w:autoSpaceDE w:val="0"/>
-        <w:autoSpaceDN w:val="0"/>
-        <w:adjustRightInd w:val="0"/>
-        <w:spacing w:after="0" w:line="240" w:lineRule="auto"/>
-        <w:jc w:val="both"/>
-      </w:pPr>
-      <w:r>
-        <w:t xml:space="preserve">Não é mencionado cadastro de livros nem se haverá controle de estoque dos mesmos, que é necessário para ser avisado caso haja indisponibilidade do livro </w:t>
-      </w:r>
-      <w:proofErr w:type="gramStart"/>
-      <w:r>
-        <w:t>desejado</w:t>
-      </w:r>
-      <w:proofErr w:type="gramEnd"/>
-    </w:p>
-    <w:p>
-      <w:pPr>
-        <w:pStyle w:val="PargrafodaLista"/>
-        <w:numPr>
-          <w:ilvl w:val="0"/>
-          <w:numId w:val="1"/>
-        </w:numPr>
-        <w:autoSpaceDE w:val="0"/>
-        <w:autoSpaceDN w:val="0"/>
-        <w:adjustRightInd w:val="0"/>
-        <w:spacing w:after="0" w:line="240" w:lineRule="auto"/>
-        <w:jc w:val="both"/>
-      </w:pPr>
-      <w:r>
-        <w:t>O sistema processará a venda e seu recebimento? Não está muito claro. Quais as formas de pagamento aceitas?</w:t>
+        <w:t xml:space="preserve">Casos omissos </w:t>
+      </w:r>
+      <w:r>
+        <w:rPr>
+          <w:rFonts w:ascii="Times New Roman" w:hAnsi="Times New Roman" w:cs="Times New Roman"/>
+          <w:sz w:val="24"/>
+          <w:szCs w:val="24"/>
+        </w:rPr>
+        <w:t xml:space="preserve">ou não solucionados </w:t>
+      </w:r>
+      <w:r>
+        <w:rPr>
+          <w:rFonts w:ascii="Times New Roman" w:hAnsi="Times New Roman" w:cs="Times New Roman"/>
+          <w:sz w:val="24"/>
+          <w:szCs w:val="24"/>
+        </w:rPr>
+        <w:t xml:space="preserve">serão </w:t>
+      </w:r>
+      <w:r>
+        <w:rPr>
+          <w:rFonts w:ascii="Times New Roman" w:hAnsi="Times New Roman" w:cs="Times New Roman"/>
+          <w:sz w:val="24"/>
+          <w:szCs w:val="24"/>
+        </w:rPr>
+        <w:t>sempre re</w:t>
+      </w:r>
+      <w:r>
+        <w:rPr>
+          <w:rFonts w:ascii="Times New Roman" w:hAnsi="Times New Roman" w:cs="Times New Roman"/>
+          <w:sz w:val="24"/>
+          <w:szCs w:val="24"/>
+        </w:rPr>
+        <w:t>direcionados à direção e ao setor jurídico da empresa</w:t>
+      </w:r>
+      <w:r>
+        <w:rPr>
+          <w:rFonts w:ascii="Times New Roman" w:hAnsi="Times New Roman" w:cs="Times New Roman"/>
+          <w:sz w:val="24"/>
+          <w:szCs w:val="24"/>
+        </w:rPr>
+        <w:t>, antes que o usuário tenha uma resposta definitiva negativa, e eventualmente injusta, quanto a sua consulta ou reclamação.</w:t>
       </w:r>
     </w:p>
     <w:sectPr>

</xml_diff>